<commit_message>
add due date to p1 req
</commit_message>
<xml_diff>
--- a/part1/ITMD-515-01-Class Notes_1-18-2018.docx
+++ b/part1/ITMD-515-01-Class Notes_1-18-2018.docx
@@ -10,8 +10,6 @@
           <w:szCs w:val="26"/>
         </w:rPr>
       </w:pPr>
-      <w:bookmarkStart w:id="0" w:name="_GoBack"/>
-      <w:bookmarkEnd w:id="0"/>
       <w:r>
         <w:rPr>
           <w:b/>
@@ -114,7 +112,6 @@
         </w:rPr>
         <w:br/>
       </w:r>
-      <w:proofErr w:type="gramStart"/>
       <w:r>
         <w:rPr>
           <w:sz w:val="24"/>
@@ -125,14 +122,7 @@
         <w:rPr>
           <w:sz w:val="24"/>
         </w:rPr>
-        <w:t>ll</w:t>
-      </w:r>
-      <w:proofErr w:type="gramEnd"/>
-      <w:r>
-        <w:rPr>
-          <w:sz w:val="24"/>
-        </w:rPr>
-        <w:t xml:space="preserve"> teams must implement the User Management and Customer Management (Customer Management Module) a customer is an entity that uses the services of the application either as a provider or a consumer.</w:t>
+        <w:t>ll teams must implement the User Management and Customer Management (Customer Management Module) a customer is an entity that uses the services of the application either as a provider or a consumer.</w:t>
       </w:r>
     </w:p>
     <w:p>
@@ -243,16 +233,8 @@
         <w:rPr>
           <w:b/>
         </w:rPr>
-        <w:t>Customer Management Module</w:t>
-      </w:r>
-      <w:proofErr w:type="gramStart"/>
-      <w:r>
-        <w:rPr>
-          <w:b/>
-        </w:rPr>
-        <w:t>:</w:t>
-      </w:r>
-      <w:proofErr w:type="gramEnd"/>
+        <w:t>Customer Management Module:</w:t>
+      </w:r>
       <w:r>
         <w:rPr>
           <w:b/>
@@ -585,36 +567,26 @@
           <w:sz w:val="32"/>
           <w:szCs w:val="32"/>
         </w:rPr>
-        <w:t xml:space="preserve">Requirements and </w:t>
-      </w:r>
-      <w:proofErr w:type="spellStart"/>
+        <w:t>Requirements and High</w:t>
+      </w:r>
       <w:r>
         <w:rPr>
           <w:b/>
           <w:sz w:val="32"/>
           <w:szCs w:val="32"/>
         </w:rPr>
-        <w:t>Hight</w:t>
-      </w:r>
-      <w:proofErr w:type="spellEnd"/>
+        <w:t xml:space="preserve"> Level Design)</w:t>
+      </w:r>
       <w:r>
         <w:rPr>
           <w:b/>
           <w:sz w:val="32"/>
           <w:szCs w:val="32"/>
         </w:rPr>
-        <w:t xml:space="preserve"> Level Design</w:t>
-      </w:r>
-      <w:proofErr w:type="gramStart"/>
-      <w:r>
-        <w:rPr>
-          <w:b/>
-          <w:sz w:val="32"/>
-          <w:szCs w:val="32"/>
-        </w:rPr>
-        <w:t>)</w:t>
-      </w:r>
-      <w:proofErr w:type="gramEnd"/>
+        <w:t xml:space="preserve"> – DUE 02/25</w:t>
+      </w:r>
+      <w:bookmarkStart w:id="0" w:name="_GoBack"/>
+      <w:bookmarkEnd w:id="0"/>
       <w:r>
         <w:rPr>
           <w:b/>
@@ -983,18 +955,8 @@
           <w:sz w:val="32"/>
           <w:szCs w:val="32"/>
         </w:rPr>
-        <w:t>mentation</w:t>
-      </w:r>
-      <w:proofErr w:type="gramStart"/>
-      <w:r>
-        <w:rPr>
-          <w:b/>
-          <w:sz w:val="32"/>
-          <w:szCs w:val="32"/>
-        </w:rPr>
-        <w:t>)</w:t>
-      </w:r>
-      <w:proofErr w:type="gramEnd"/>
+        <w:t>mentation)</w:t>
+      </w:r>
       <w:r>
         <w:rPr>
           <w:b/>
@@ -1058,23 +1020,7 @@
           <w:szCs w:val="24"/>
         </w:rPr>
         <w:br/>
-        <w:t xml:space="preserve">your team must use an online code management platform like </w:t>
-      </w:r>
-      <w:proofErr w:type="spellStart"/>
-      <w:r>
-        <w:rPr>
-          <w:sz w:val="24"/>
-          <w:szCs w:val="24"/>
-        </w:rPr>
-        <w:t>git</w:t>
-      </w:r>
-      <w:proofErr w:type="spellEnd"/>
-      <w:r>
-        <w:rPr>
-          <w:sz w:val="24"/>
-          <w:szCs w:val="24"/>
-        </w:rPr>
-        <w:t xml:space="preserve"> Hub. </w:t>
+        <w:t xml:space="preserve">your team must use an online code management platform like git Hub. </w:t>
       </w:r>
     </w:p>
     <w:p>
@@ -1116,7 +1062,7 @@
 
 <file path=word/numbering.xml><?xml version="1.0" encoding="utf-8"?>
 <w:numbering xmlns:wpc="http://schemas.microsoft.com/office/word/2010/wordprocessingCanvas" xmlns:mc="http://schemas.openxmlformats.org/markup-compatibility/2006" xmlns:o="urn:schemas-microsoft-com:office:office" xmlns:r="http://schemas.openxmlformats.org/officeDocument/2006/relationships" xmlns:m="http://schemas.openxmlformats.org/officeDocument/2006/math" xmlns:v="urn:schemas-microsoft-com:vml" xmlns:wp14="http://schemas.microsoft.com/office/word/2010/wordprocessingDrawing" xmlns:wp="http://schemas.openxmlformats.org/drawingml/2006/wordprocessingDrawing" xmlns:w10="urn:schemas-microsoft-com:office:word" xmlns:w="http://schemas.openxmlformats.org/wordprocessingml/2006/main" xmlns:w14="http://schemas.microsoft.com/office/word/2010/wordml" xmlns:w15="http://schemas.microsoft.com/office/word/2012/wordml" xmlns:wpg="http://schemas.microsoft.com/office/word/2010/wordprocessingGroup" xmlns:wpi="http://schemas.microsoft.com/office/word/2010/wordprocessingInk" xmlns:wne="http://schemas.microsoft.com/office/word/2006/wordml" xmlns:wps="http://schemas.microsoft.com/office/word/2010/wordprocessingShape" mc:Ignorable="w14 w15 wp14">
-  <w:abstractNum w:abstractNumId="0" w15:restartNumberingAfterBreak="0">
+  <w:abstractNum w:abstractNumId="0">
     <w:nsid w:val="03DF21C6"/>
     <w:multiLevelType w:val="hybridMultilevel"/>
     <w:tmpl w:val="1C56718A"/>
@@ -1205,7 +1151,7 @@
       </w:pPr>
     </w:lvl>
   </w:abstractNum>
-  <w:abstractNum w:abstractNumId="1" w15:restartNumberingAfterBreak="0">
+  <w:abstractNum w:abstractNumId="1">
     <w:nsid w:val="069F337F"/>
     <w:multiLevelType w:val="hybridMultilevel"/>
     <w:tmpl w:val="2C4CB81E"/>
@@ -1294,7 +1240,7 @@
       </w:pPr>
     </w:lvl>
   </w:abstractNum>
-  <w:abstractNum w:abstractNumId="2" w15:restartNumberingAfterBreak="0">
+  <w:abstractNum w:abstractNumId="2">
     <w:nsid w:val="08B379B5"/>
     <w:multiLevelType w:val="hybridMultilevel"/>
     <w:tmpl w:val="15B400C6"/>
@@ -1383,7 +1329,7 @@
       </w:pPr>
     </w:lvl>
   </w:abstractNum>
-  <w:abstractNum w:abstractNumId="3" w15:restartNumberingAfterBreak="0">
+  <w:abstractNum w:abstractNumId="3">
     <w:nsid w:val="21561E35"/>
     <w:multiLevelType w:val="hybridMultilevel"/>
     <w:tmpl w:val="37948914"/>
@@ -1496,7 +1442,7 @@
       </w:rPr>
     </w:lvl>
   </w:abstractNum>
-  <w:abstractNum w:abstractNumId="4" w15:restartNumberingAfterBreak="0">
+  <w:abstractNum w:abstractNumId="4">
     <w:nsid w:val="46FB5D0F"/>
     <w:multiLevelType w:val="multilevel"/>
     <w:tmpl w:val="0F80EC2C"/>
@@ -1609,7 +1555,7 @@
       </w:rPr>
     </w:lvl>
   </w:abstractNum>
-  <w:abstractNum w:abstractNumId="5" w15:restartNumberingAfterBreak="0">
+  <w:abstractNum w:abstractNumId="5">
     <w:nsid w:val="48C57E0A"/>
     <w:multiLevelType w:val="multilevel"/>
     <w:tmpl w:val="0F80EC2C"/>
@@ -1722,7 +1668,7 @@
       </w:rPr>
     </w:lvl>
   </w:abstractNum>
-  <w:abstractNum w:abstractNumId="6" w15:restartNumberingAfterBreak="0">
+  <w:abstractNum w:abstractNumId="6">
     <w:nsid w:val="498D6644"/>
     <w:multiLevelType w:val="hybridMultilevel"/>
     <w:tmpl w:val="1966C5A4"/>
@@ -1835,7 +1781,7 @@
       </w:rPr>
     </w:lvl>
   </w:abstractNum>
-  <w:abstractNum w:abstractNumId="7" w15:restartNumberingAfterBreak="0">
+  <w:abstractNum w:abstractNumId="7">
     <w:nsid w:val="4A945F8F"/>
     <w:multiLevelType w:val="hybridMultilevel"/>
     <w:tmpl w:val="96B65BC4"/>
@@ -1948,7 +1894,7 @@
       </w:rPr>
     </w:lvl>
   </w:abstractNum>
-  <w:abstractNum w:abstractNumId="8" w15:restartNumberingAfterBreak="0">
+  <w:abstractNum w:abstractNumId="8">
     <w:nsid w:val="4E140AAF"/>
     <w:multiLevelType w:val="hybridMultilevel"/>
     <w:tmpl w:val="189EC538"/>
@@ -2061,7 +2007,7 @@
       </w:rPr>
     </w:lvl>
   </w:abstractNum>
-  <w:abstractNum w:abstractNumId="9" w15:restartNumberingAfterBreak="0">
+  <w:abstractNum w:abstractNumId="9">
     <w:nsid w:val="50077447"/>
     <w:multiLevelType w:val="hybridMultilevel"/>
     <w:tmpl w:val="2D044194"/>
@@ -2174,7 +2120,7 @@
       </w:rPr>
     </w:lvl>
   </w:abstractNum>
-  <w:abstractNum w:abstractNumId="10" w15:restartNumberingAfterBreak="0">
+  <w:abstractNum w:abstractNumId="10">
     <w:nsid w:val="569E2670"/>
     <w:multiLevelType w:val="hybridMultilevel"/>
     <w:tmpl w:val="91DADC76"/>
@@ -2287,7 +2233,7 @@
       </w:rPr>
     </w:lvl>
   </w:abstractNum>
-  <w:abstractNum w:abstractNumId="11" w15:restartNumberingAfterBreak="0">
+  <w:abstractNum w:abstractNumId="11">
     <w:nsid w:val="5FFE6B87"/>
     <w:multiLevelType w:val="multilevel"/>
     <w:tmpl w:val="D2AEF2A2"/>
@@ -2418,7 +2364,7 @@
       </w:rPr>
     </w:lvl>
   </w:abstractNum>
-  <w:abstractNum w:abstractNumId="12" w15:restartNumberingAfterBreak="0">
+  <w:abstractNum w:abstractNumId="12">
     <w:nsid w:val="65C0344E"/>
     <w:multiLevelType w:val="hybridMultilevel"/>
     <w:tmpl w:val="7D605774"/>
@@ -2531,7 +2477,7 @@
       </w:rPr>
     </w:lvl>
   </w:abstractNum>
-  <w:abstractNum w:abstractNumId="13" w15:restartNumberingAfterBreak="0">
+  <w:abstractNum w:abstractNumId="13">
     <w:nsid w:val="67B60BB3"/>
     <w:multiLevelType w:val="hybridMultilevel"/>
     <w:tmpl w:val="2D4C4B4A"/>
@@ -2644,7 +2590,7 @@
       </w:rPr>
     </w:lvl>
   </w:abstractNum>
-  <w:abstractNum w:abstractNumId="14" w15:restartNumberingAfterBreak="0">
+  <w:abstractNum w:abstractNumId="14">
     <w:nsid w:val="78DC588F"/>
     <w:multiLevelType w:val="hybridMultilevel"/>
     <w:tmpl w:val="5078A040"/>
@@ -2757,7 +2703,7 @@
       </w:rPr>
     </w:lvl>
   </w:abstractNum>
-  <w:abstractNum w:abstractNumId="15" w15:restartNumberingAfterBreak="0">
+  <w:abstractNum w:abstractNumId="15">
     <w:nsid w:val="79A44A28"/>
     <w:multiLevelType w:val="hybridMultilevel"/>
     <w:tmpl w:val="96B4F65E"/>
@@ -3341,6 +3287,18 @@
       <w:u w:val="single"/>
     </w:rPr>
   </w:style>
+  <w:style w:type="character" w:styleId="FollowedHyperlink">
+    <w:name w:val="FollowedHyperlink"/>
+    <w:basedOn w:val="DefaultParagraphFont"/>
+    <w:uiPriority w:val="99"/>
+    <w:semiHidden/>
+    <w:unhideWhenUsed/>
+    <w:rsid w:val="00550346"/>
+    <w:rPr>
+      <w:color w:val="954F72" w:themeColor="followedHyperlink"/>
+      <w:u w:val="single"/>
+    </w:rPr>
+  </w:style>
 </w:styles>
 </file>
 
@@ -3644,7 +3602,7 @@
 </file>
 
 <file path=customXml/itemProps1.xml><?xml version="1.0" encoding="utf-8"?>
-<ds:datastoreItem xmlns:ds="http://schemas.openxmlformats.org/officeDocument/2006/customXml" ds:itemID="{9C54834B-CFBA-4D17-8DBE-E3E48C29719A}">
+<ds:datastoreItem xmlns:ds="http://schemas.openxmlformats.org/officeDocument/2006/customXml" ds:itemID="{7E48CE2D-9225-4C1C-A172-B40D488E0DB8}">
   <ds:schemaRefs>
     <ds:schemaRef ds:uri="http://schemas.openxmlformats.org/officeDocument/2006/bibliography"/>
   </ds:schemaRefs>

</xml_diff>

<commit_message>
highlight two services we are going to use
</commit_message>
<xml_diff>
--- a/part1/ITMD-515-01-Class Notes_1-18-2018.docx
+++ b/part1/ITMD-515-01-Class Notes_1-18-2018.docx
@@ -112,6 +112,7 @@
         </w:rPr>
         <w:br/>
       </w:r>
+      <w:proofErr w:type="gramStart"/>
       <w:r>
         <w:rPr>
           <w:sz w:val="24"/>
@@ -122,7 +123,14 @@
         <w:rPr>
           <w:sz w:val="24"/>
         </w:rPr>
-        <w:t>ll teams must implement the User Management and Customer Management (Customer Management Module) a customer is an entity that uses the services of the application either as a provider or a consumer.</w:t>
+        <w:t>ll</w:t>
+      </w:r>
+      <w:proofErr w:type="gramEnd"/>
+      <w:r>
+        <w:rPr>
+          <w:sz w:val="24"/>
+        </w:rPr>
+        <w:t xml:space="preserve"> teams must implement the User Management and Customer Management (Customer Management Module) a customer is an entity that uses the services of the application either as a provider or a consumer.</w:t>
       </w:r>
     </w:p>
     <w:p>
@@ -233,8 +241,16 @@
         <w:rPr>
           <w:b/>
         </w:rPr>
-        <w:t>Customer Management Module:</w:t>
-      </w:r>
+        <w:t>Customer Management Module</w:t>
+      </w:r>
+      <w:proofErr w:type="gramStart"/>
+      <w:r>
+        <w:rPr>
+          <w:b/>
+        </w:rPr>
+        <w:t>:</w:t>
+      </w:r>
+      <w:proofErr w:type="gramEnd"/>
       <w:r>
         <w:rPr>
           <w:b/>
@@ -409,12 +425,14 @@
         <w:rPr>
           <w:sz w:val="24"/>
           <w:szCs w:val="24"/>
-        </w:rPr>
-      </w:pPr>
-      <w:r>
-        <w:rPr>
-          <w:sz w:val="24"/>
-          <w:szCs w:val="24"/>
+          <w:highlight w:val="yellow"/>
+        </w:rPr>
+      </w:pPr>
+      <w:r>
+        <w:rPr>
+          <w:sz w:val="24"/>
+          <w:szCs w:val="24"/>
+          <w:highlight w:val="yellow"/>
         </w:rPr>
         <w:t>Car Dealer</w:t>
       </w:r>
@@ -422,6 +440,7 @@
         <w:rPr>
           <w:sz w:val="24"/>
           <w:szCs w:val="24"/>
+          <w:highlight w:val="yellow"/>
         </w:rPr>
         <w:t xml:space="preserve"> (listing cars for sale)</w:t>
       </w:r>
@@ -491,12 +510,14 @@
         <w:rPr>
           <w:sz w:val="24"/>
           <w:szCs w:val="24"/>
-        </w:rPr>
-      </w:pPr>
-      <w:r>
-        <w:rPr>
-          <w:sz w:val="24"/>
-          <w:szCs w:val="24"/>
+          <w:highlight w:val="yellow"/>
+        </w:rPr>
+      </w:pPr>
+      <w:r>
+        <w:rPr>
+          <w:sz w:val="24"/>
+          <w:szCs w:val="24"/>
+          <w:highlight w:val="yellow"/>
         </w:rPr>
         <w:t>Parts Services</w:t>
       </w:r>
@@ -504,6 +525,7 @@
         <w:rPr>
           <w:sz w:val="24"/>
           <w:szCs w:val="24"/>
+          <w:highlight w:val="yellow"/>
         </w:rPr>
         <w:t xml:space="preserve"> (buy/sell).</w:t>
       </w:r>
@@ -520,6 +542,8 @@
           <w:szCs w:val="24"/>
         </w:rPr>
       </w:pPr>
+      <w:bookmarkStart w:id="0" w:name="_GoBack"/>
+      <w:bookmarkEnd w:id="0"/>
       <w:r>
         <w:rPr>
           <w:sz w:val="24"/>
@@ -575,8 +599,18 @@
           <w:sz w:val="32"/>
           <w:szCs w:val="32"/>
         </w:rPr>
-        <w:t xml:space="preserve"> Level Design)</w:t>
-      </w:r>
+        <w:t xml:space="preserve"> Level Design</w:t>
+      </w:r>
+      <w:proofErr w:type="gramStart"/>
+      <w:r>
+        <w:rPr>
+          <w:b/>
+          <w:sz w:val="32"/>
+          <w:szCs w:val="32"/>
+        </w:rPr>
+        <w:t>)</w:t>
+      </w:r>
+      <w:proofErr w:type="gramEnd"/>
       <w:r>
         <w:rPr>
           <w:b/>
@@ -951,8 +985,6 @@
         </w:rPr>
         <w:t>0</w:t>
       </w:r>
-      <w:bookmarkStart w:id="0" w:name="_GoBack"/>
-      <w:bookmarkEnd w:id="0"/>
     </w:p>
     <w:p>
       <w:pPr>
@@ -993,8 +1025,18 @@
           <w:sz w:val="32"/>
           <w:szCs w:val="32"/>
         </w:rPr>
-        <w:t>mentation)</w:t>
-      </w:r>
+        <w:t>mentation</w:t>
+      </w:r>
+      <w:proofErr w:type="gramStart"/>
+      <w:r>
+        <w:rPr>
+          <w:b/>
+          <w:sz w:val="32"/>
+          <w:szCs w:val="32"/>
+        </w:rPr>
+        <w:t>)</w:t>
+      </w:r>
+      <w:proofErr w:type="gramEnd"/>
       <w:r>
         <w:rPr>
           <w:b/>
@@ -1058,7 +1100,23 @@
           <w:szCs w:val="24"/>
         </w:rPr>
         <w:br/>
-        <w:t xml:space="preserve">your team must use an online code management platform like git Hub. </w:t>
+        <w:t xml:space="preserve">your team must use an online code management platform like </w:t>
+      </w:r>
+      <w:proofErr w:type="spellStart"/>
+      <w:r>
+        <w:rPr>
+          <w:sz w:val="24"/>
+          <w:szCs w:val="24"/>
+        </w:rPr>
+        <w:t>git</w:t>
+      </w:r>
+      <w:proofErr w:type="spellEnd"/>
+      <w:r>
+        <w:rPr>
+          <w:sz w:val="24"/>
+          <w:szCs w:val="24"/>
+        </w:rPr>
+        <w:t xml:space="preserve"> Hub. </w:t>
       </w:r>
     </w:p>
     <w:p>
@@ -3640,7 +3698,7 @@
 </file>
 
 <file path=customXml/itemProps1.xml><?xml version="1.0" encoding="utf-8"?>
-<ds:datastoreItem xmlns:ds="http://schemas.openxmlformats.org/officeDocument/2006/customXml" ds:itemID="{C95C5F62-CBC1-48B3-B766-3F2396973263}">
+<ds:datastoreItem xmlns:ds="http://schemas.openxmlformats.org/officeDocument/2006/customXml" ds:itemID="{775E4A89-EA96-4DC5-9EB9-4A918F636B0B}">
   <ds:schemaRefs>
     <ds:schemaRef ds:uri="http://schemas.openxmlformats.org/officeDocument/2006/bibliography"/>
   </ds:schemaRefs>

</xml_diff>